<commit_message>
Rearrange data files, ByState, US, HarrisHou
</commit_message>
<xml_diff>
--- a/reports/Data Sources.docx
+++ b/reports/Data Sources.docx
@@ -9,29 +9,327 @@
     </w:p>
     <w:p/>
     <w:p>
+      <w:pPr>
+        <w:pStyle w:val="NormalWeb"/>
+        <w:shd w:val="clear" w:color="auto" w:fill="FFFFFF"/>
+        <w:spacing w:before="0" w:beforeAutospacing="0" w:after="0" w:afterAutospacing="0"/>
+        <w:textAlignment w:val="baseline"/>
+        <w:rPr>
+          <w:rFonts w:ascii="Arial" w:hAnsi="Arial" w:cs="Arial"/>
+          <w:sz w:val="21"/>
+          <w:szCs w:val="21"/>
+        </w:rPr>
+      </w:pPr>
+      <w:r>
+        <w:t xml:space="preserve">Compiled from 4 data sources, </w:t>
+      </w:r>
+      <w:r>
+        <w:rPr>
+          <w:rFonts w:ascii="Arial" w:hAnsi="Arial" w:cs="Arial"/>
+          <w:sz w:val="21"/>
+          <w:szCs w:val="21"/>
+        </w:rPr>
+        <w:t>United Nations Development Program. (2018). Human development index (HDI). Retrieved from </w:t>
+      </w:r>
+      <w:hyperlink r:id="rId5" w:history="1">
+        <w:r>
+          <w:rPr>
+            <w:rStyle w:val="Hyperlink"/>
+            <w:rFonts w:ascii="Arial" w:hAnsi="Arial" w:cs="Arial"/>
+            <w:color w:val="008ABC"/>
+            <w:sz w:val="21"/>
+            <w:szCs w:val="21"/>
+            <w:u w:val="none"/>
+            <w:bdr w:val="none" w:sz="0" w:space="0" w:color="auto" w:frame="1"/>
+          </w:rPr>
+          <w:t>http://hdr.undp.org/en/indicators/137506</w:t>
+        </w:r>
+      </w:hyperlink>
+    </w:p>
+    <w:p>
+      <w:pPr>
+        <w:pStyle w:val="NormalWeb"/>
+        <w:shd w:val="clear" w:color="auto" w:fill="FFFFFF"/>
+        <w:spacing w:before="0" w:beforeAutospacing="0" w:after="0" w:afterAutospacing="0"/>
+        <w:textAlignment w:val="baseline"/>
+        <w:rPr>
+          <w:rFonts w:ascii="Arial" w:hAnsi="Arial" w:cs="Arial"/>
+          <w:sz w:val="21"/>
+          <w:szCs w:val="21"/>
+        </w:rPr>
+      </w:pPr>
+      <w:r>
+        <w:rPr>
+          <w:rFonts w:ascii="Arial" w:hAnsi="Arial" w:cs="Arial"/>
+          <w:sz w:val="21"/>
+          <w:szCs w:val="21"/>
+        </w:rPr>
+        <w:t>World Bank. (2018). World development indicators: GDP (current US$) by country:1985 to 2016. Retrieved from </w:t>
+      </w:r>
+      <w:hyperlink r:id="rId6" w:history="1">
+        <w:r>
+          <w:rPr>
+            <w:rStyle w:val="Hyperlink"/>
+            <w:rFonts w:ascii="Arial" w:hAnsi="Arial" w:cs="Arial"/>
+            <w:color w:val="008ABC"/>
+            <w:sz w:val="21"/>
+            <w:szCs w:val="21"/>
+            <w:u w:val="none"/>
+            <w:bdr w:val="none" w:sz="0" w:space="0" w:color="auto" w:frame="1"/>
+          </w:rPr>
+          <w:t>http://databank.worldbank.org/data/source/world-development-indicators#</w:t>
+        </w:r>
+      </w:hyperlink>
+    </w:p>
+    <w:p>
+      <w:pPr>
+        <w:pStyle w:val="NormalWeb"/>
+        <w:shd w:val="clear" w:color="auto" w:fill="FFFFFF"/>
+        <w:spacing w:before="0" w:beforeAutospacing="0" w:after="0" w:afterAutospacing="0"/>
+        <w:textAlignment w:val="baseline"/>
+        <w:rPr>
+          <w:rFonts w:ascii="Arial" w:hAnsi="Arial" w:cs="Arial"/>
+          <w:sz w:val="21"/>
+          <w:szCs w:val="21"/>
+        </w:rPr>
+      </w:pPr>
+      <w:r>
+        <w:rPr>
+          <w:rFonts w:ascii="Arial" w:hAnsi="Arial" w:cs="Arial"/>
+          <w:sz w:val="21"/>
+          <w:szCs w:val="21"/>
+        </w:rPr>
+        <w:t>[Szamil]. (2017). Suicide in the Twenty-First Century [dataset]. Retrieved from </w:t>
+      </w:r>
+      <w:hyperlink r:id="rId7" w:history="1">
+        <w:r>
+          <w:rPr>
+            <w:rStyle w:val="Hyperlink"/>
+            <w:rFonts w:ascii="Arial" w:hAnsi="Arial" w:cs="Arial"/>
+            <w:color w:val="008ABC"/>
+            <w:sz w:val="21"/>
+            <w:szCs w:val="21"/>
+            <w:u w:val="none"/>
+            <w:bdr w:val="none" w:sz="0" w:space="0" w:color="auto" w:frame="1"/>
+          </w:rPr>
+          <w:t>https://www.kaggle.com/szamil/suicide-in-the-twenty-first-century/notebook</w:t>
+        </w:r>
+      </w:hyperlink>
+    </w:p>
+    <w:p>
+      <w:pPr>
+        <w:pStyle w:val="NormalWeb"/>
+        <w:shd w:val="clear" w:color="auto" w:fill="FFFFFF"/>
+        <w:spacing w:before="0" w:beforeAutospacing="0" w:after="0" w:afterAutospacing="0"/>
+        <w:textAlignment w:val="baseline"/>
+        <w:rPr>
+          <w:rFonts w:ascii="Arial" w:hAnsi="Arial" w:cs="Arial"/>
+          <w:sz w:val="21"/>
+          <w:szCs w:val="21"/>
+        </w:rPr>
+      </w:pPr>
+      <w:r>
+        <w:rPr>
+          <w:rFonts w:ascii="Arial" w:hAnsi="Arial" w:cs="Arial"/>
+          <w:sz w:val="21"/>
+          <w:szCs w:val="21"/>
+        </w:rPr>
+        <w:t>World Health Organization. (2018). Suicide prevention. Retrieved from </w:t>
+      </w:r>
+      <w:hyperlink r:id="rId8" w:history="1">
+        <w:r>
+          <w:rPr>
+            <w:rStyle w:val="Hyperlink"/>
+            <w:rFonts w:ascii="Arial" w:hAnsi="Arial" w:cs="Arial"/>
+            <w:color w:val="008ABC"/>
+            <w:sz w:val="21"/>
+            <w:szCs w:val="21"/>
+            <w:u w:val="none"/>
+            <w:bdr w:val="none" w:sz="0" w:space="0" w:color="auto" w:frame="1"/>
+          </w:rPr>
+          <w:t>http://www.who.int/mental_health/suicide-prevention/en/</w:t>
+        </w:r>
+      </w:hyperlink>
+    </w:p>
+    <w:p>
+      <w:r>
+        <w:rPr>
+          <w:rFonts w:ascii="Times New Roman" w:hAnsi="Times New Roman" w:cs="Times New Roman"/>
+        </w:rPr>
+        <w:t xml:space="preserve">Compilation data </w:t>
+      </w:r>
+      <w:r>
+        <w:rPr>
+          <w:rFonts w:ascii="Times New Roman" w:hAnsi="Times New Roman" w:cs="Times New Roman"/>
+        </w:rPr>
+        <w:t xml:space="preserve">file accessed at </w:t>
+      </w:r>
       <w:r>
         <w:t>https://www.kaggle.com/russellyates88/suicide-rates-overview-1985-to-2016</w:t>
       </w:r>
     </w:p>
     <w:p/>
     <w:p>
-      <w:hyperlink r:id="rId4" w:history="1">
+      <w:pPr>
+        <w:rPr>
+          <w:rFonts w:ascii="Times New Roman" w:eastAsia="Times New Roman" w:hAnsi="Times New Roman" w:cs="Times New Roman"/>
+          <w:lang w:eastAsia="zh-CN"/>
+        </w:rPr>
+      </w:pPr>
+      <w:r>
+        <w:t xml:space="preserve">US Department of Health and Human Services, </w:t>
+      </w:r>
+      <w:r>
+        <w:rPr>
+          <w:rFonts w:ascii="Verdana" w:hAnsi="Verdana"/>
+          <w:color w:val="000000"/>
+        </w:rPr>
+        <w:t>Centers for Disease Control and Prevention,</w:t>
+      </w:r>
+      <w:r>
+        <w:t xml:space="preserve"> </w:t>
+      </w:r>
+      <w:r>
+        <w:rPr>
+          <w:rFonts w:ascii="Times New Roman" w:eastAsia="Times New Roman" w:hAnsi="Times New Roman" w:cs="Times New Roman"/>
+          <w:lang w:eastAsia="zh-CN"/>
+        </w:rPr>
+        <w:t>CDC Wide-ranging ONline Data for Epidemiologic Research (CDC WONDER)</w:t>
+      </w:r>
+      <w:r>
+        <w:rPr>
+          <w:rFonts w:ascii="Times New Roman" w:eastAsia="Times New Roman" w:hAnsi="Times New Roman" w:cs="Times New Roman"/>
+          <w:lang w:eastAsia="zh-CN"/>
+        </w:rPr>
+        <w:t xml:space="preserve">, </w:t>
+      </w:r>
+      <w:r>
+        <w:rPr>
+          <w:rFonts w:ascii="Times New Roman" w:eastAsia="Times New Roman" w:hAnsi="Times New Roman" w:cs="Times New Roman"/>
+          <w:lang w:eastAsia="zh-CN"/>
+        </w:rPr>
+        <w:t xml:space="preserve">last reviewed December 18, 2018, </w:t>
+      </w:r>
+      <w:r>
+        <w:rPr>
+          <w:rFonts w:ascii="Times New Roman" w:eastAsia="Times New Roman" w:hAnsi="Times New Roman" w:cs="Times New Roman"/>
+          <w:lang w:eastAsia="zh-CN"/>
+        </w:rPr>
+        <w:t xml:space="preserve">accessed at </w:t>
+      </w:r>
+      <w:r>
+        <w:t>https://wonder.cdc</w:t>
+      </w:r>
+      <w:r>
+        <w:t>.</w:t>
+      </w:r>
+      <w:r>
+        <w:t>gov/controller/datarequest/D76;jsessionid=E5FCE4EAF6848EBA89A050D538B446A0</w:t>
+      </w:r>
+    </w:p>
+    <w:p/>
+    <w:p>
+      <w:r>
+        <w:rPr>
+          <w:rFonts w:ascii="Tahoma" w:eastAsia="Times New Roman" w:hAnsi="Tahoma" w:cs="Tahoma"/>
+          <w:color w:val="000000"/>
+          <w:sz w:val="23"/>
+          <w:szCs w:val="23"/>
+          <w:shd w:val="clear" w:color="auto" w:fill="FFFFFF"/>
+          <w:lang w:eastAsia="zh-CN"/>
+        </w:rPr>
+        <w:t>U.S. Department of Health and Human Services</w:t>
+      </w:r>
+      <w:r>
+        <w:rPr>
+          <w:rFonts w:ascii="Tahoma" w:eastAsia="Times New Roman" w:hAnsi="Tahoma" w:cs="Tahoma"/>
+          <w:color w:val="000000"/>
+          <w:sz w:val="23"/>
+          <w:szCs w:val="23"/>
+          <w:shd w:val="clear" w:color="auto" w:fill="FFFFFF"/>
+          <w:lang w:eastAsia="zh-CN"/>
+        </w:rPr>
+        <w:t xml:space="preserve">, </w:t>
+      </w:r>
+      <w:r>
+        <w:rPr>
+          <w:rFonts w:ascii="Tahoma" w:eastAsia="Times New Roman" w:hAnsi="Tahoma" w:cs="Tahoma"/>
+          <w:color w:val="000000"/>
+          <w:sz w:val="23"/>
+          <w:szCs w:val="23"/>
+          <w:shd w:val="clear" w:color="auto" w:fill="FFFFFF"/>
+          <w:lang w:eastAsia="zh-CN"/>
+        </w:rPr>
+        <w:t>Substance Abuse and Mental Health Services Administration (SAMHSA)</w:t>
+      </w:r>
+      <w:r>
+        <w:rPr>
+          <w:rFonts w:ascii="Tahoma" w:eastAsia="Times New Roman" w:hAnsi="Tahoma" w:cs="Tahoma"/>
+          <w:color w:val="000000"/>
+          <w:sz w:val="23"/>
+          <w:szCs w:val="23"/>
+          <w:shd w:val="clear" w:color="auto" w:fill="FFFFFF"/>
+          <w:lang w:eastAsia="zh-CN"/>
+        </w:rPr>
+        <w:t xml:space="preserve">, </w:t>
+      </w:r>
+      <w:r>
+        <w:rPr>
+          <w:rFonts w:ascii="Tahoma" w:hAnsi="Tahoma" w:cs="Tahoma"/>
+          <w:sz w:val="23"/>
+          <w:szCs w:val="23"/>
+          <w:shd w:val="clear" w:color="auto" w:fill="FFFFFF"/>
+        </w:rPr>
+        <w:t>National Survey on Drug Use and Heal</w:t>
+      </w:r>
+      <w:r>
+        <w:rPr>
+          <w:rFonts w:ascii="Tahoma" w:hAnsi="Tahoma" w:cs="Tahoma"/>
+          <w:sz w:val="23"/>
+          <w:szCs w:val="23"/>
+          <w:shd w:val="clear" w:color="auto" w:fill="FFFFFF"/>
+        </w:rPr>
+        <w:t>t</w:t>
+      </w:r>
+      <w:r>
+        <w:rPr>
+          <w:rFonts w:ascii="Tahoma" w:hAnsi="Tahoma" w:cs="Tahoma"/>
+          <w:sz w:val="23"/>
+          <w:szCs w:val="23"/>
+          <w:shd w:val="clear" w:color="auto" w:fill="FFFFFF"/>
+        </w:rPr>
+        <w:t>h</w:t>
+      </w:r>
+      <w:r>
+        <w:rPr>
+          <w:rFonts w:ascii="Tahoma" w:hAnsi="Tahoma" w:cs="Tahoma"/>
+          <w:sz w:val="23"/>
+          <w:szCs w:val="23"/>
+          <w:shd w:val="clear" w:color="auto" w:fill="FFFFFF"/>
+        </w:rPr>
+        <w:t xml:space="preserve"> report, retrieved at</w:t>
+      </w:r>
+      <w:r>
+        <w:t xml:space="preserve"> </w:t>
+      </w:r>
+      <w:hyperlink r:id="rId9" w:history="1">
         <w:r>
           <w:rPr>
             <w:rStyle w:val="Hyperlink"/>
           </w:rPr>
-          <w:t>https://wonder.cdc.gov/controller/datarequest/D76;jsessionid=E5FCE4EAF6848EBA89A050D538B446A0</w:t>
+          <w:t>https://www.samhsa.gov/data/report/2016-2017-nsduh</w:t>
         </w:r>
-      </w:hyperlink>
-    </w:p>
-    <w:p/>
-    <w:p>
-      <w:hyperlink r:id="rId5" w:history="1">
         <w:r>
           <w:rPr>
             <w:rStyle w:val="Hyperlink"/>
           </w:rPr>
-          <w:t>https://www.samhsa.gov/data/report/2016-2017-nsduh-estimated-totals-state</w:t>
+          <w:t>-</w:t>
+        </w:r>
+        <w:r>
+          <w:rPr>
+            <w:rStyle w:val="Hyperlink"/>
+          </w:rPr>
+          <w:t>estimated-totals-state</w:t>
         </w:r>
       </w:hyperlink>
     </w:p>
@@ -40,6 +338,56 @@
       <w:bookmarkEnd w:id="0"/>
     </w:p>
     <w:p>
+      <w:pPr>
+        <w:rPr>
+          <w:rFonts w:ascii="Times New Roman" w:eastAsia="Times New Roman" w:hAnsi="Times New Roman" w:cs="Times New Roman"/>
+          <w:lang w:eastAsia="zh-CN"/>
+        </w:rPr>
+      </w:pPr>
+      <w:r>
+        <w:rPr>
+          <w:rFonts w:ascii="Tahoma" w:eastAsia="Times New Roman" w:hAnsi="Tahoma" w:cs="Tahoma"/>
+          <w:color w:val="000000"/>
+          <w:sz w:val="23"/>
+          <w:szCs w:val="23"/>
+          <w:shd w:val="clear" w:color="auto" w:fill="FFFFFF"/>
+          <w:lang w:eastAsia="zh-CN"/>
+        </w:rPr>
+        <w:t>U.S. Department of Health and Human Services</w:t>
+      </w:r>
+      <w:r>
+        <w:rPr>
+          <w:rFonts w:ascii="Tahoma" w:eastAsia="Times New Roman" w:hAnsi="Tahoma" w:cs="Tahoma"/>
+          <w:color w:val="000000"/>
+          <w:sz w:val="23"/>
+          <w:szCs w:val="23"/>
+          <w:shd w:val="clear" w:color="auto" w:fill="FFFFFF"/>
+          <w:lang w:eastAsia="zh-CN"/>
+        </w:rPr>
+        <w:t xml:space="preserve">, </w:t>
+      </w:r>
+      <w:r>
+        <w:rPr>
+          <w:rFonts w:ascii="Tahoma" w:eastAsia="Times New Roman" w:hAnsi="Tahoma" w:cs="Tahoma"/>
+          <w:color w:val="000000"/>
+          <w:sz w:val="23"/>
+          <w:szCs w:val="23"/>
+          <w:shd w:val="clear" w:color="auto" w:fill="FFFFFF"/>
+          <w:lang w:eastAsia="zh-CN"/>
+        </w:rPr>
+        <w:t>Substance Abuse and Mental Health Services Administration (SAMHSA)</w:t>
+      </w:r>
+      <w:r>
+        <w:rPr>
+          <w:rFonts w:ascii="Tahoma" w:eastAsia="Times New Roman" w:hAnsi="Tahoma" w:cs="Tahoma"/>
+          <w:color w:val="000000"/>
+          <w:sz w:val="23"/>
+          <w:szCs w:val="23"/>
+          <w:shd w:val="clear" w:color="auto" w:fill="FFFFFF"/>
+          <w:lang w:eastAsia="zh-CN"/>
+        </w:rPr>
+        <w:t xml:space="preserve">, Locator Map, accessed at </w:t>
+      </w:r>
       <w:r>
         <w:t>https://findtreatment.samhsa.gov/locator</w:t>
       </w:r>
@@ -47,29 +395,67 @@
     <w:p/>
     <w:p>
       <w:r>
-        <w:fldChar w:fldCharType="begin"/>
-      </w:r>
-      <w:r>
-        <w:instrText xml:space="preserve"> HYPERLINK "</w:instrText>
-      </w:r>
-      <w:r>
-        <w:instrText>https://webappa.cdc.gov/sasweb/ncipc/leadcause.html</w:instrText>
-      </w:r>
-      <w:r>
-        <w:instrText xml:space="preserve">" </w:instrText>
-      </w:r>
-      <w:r>
-        <w:fldChar w:fldCharType="separate"/>
-      </w:r>
-      <w:r>
-        <w:rPr>
-          <w:rStyle w:val="Hyperlink"/>
-        </w:rPr>
-        <w:t>https://webappa.cdc.gov/sasweb/ncipc/leadcause.html</w:t>
-      </w:r>
-      <w:r>
-        <w:fldChar w:fldCharType="end"/>
-      </w:r>
+        <w:t xml:space="preserve">US Department of Health and Human Services, </w:t>
+      </w:r>
+      <w:r>
+        <w:rPr>
+          <w:rFonts w:ascii="Verdana" w:hAnsi="Verdana"/>
+          <w:color w:val="000000"/>
+        </w:rPr>
+        <w:t>Centers for Disease Control and Prevention, </w:t>
+      </w:r>
+      <w:hyperlink r:id="rId10" w:history="1">
+        <w:r>
+          <w:rPr>
+            <w:rStyle w:val="Hyperlink"/>
+            <w:rFonts w:ascii="Verdana" w:hAnsi="Verdana"/>
+          </w:rPr>
+          <w:t>National Center for Injury Prevention and Control</w:t>
+        </w:r>
+      </w:hyperlink>
+      <w:r>
+        <w:rPr>
+          <w:rFonts w:ascii="Verdana" w:hAnsi="Verdana"/>
+          <w:color w:val="000000"/>
+        </w:rPr>
+        <w:t xml:space="preserve">, </w:t>
+      </w:r>
+      <w:r>
+        <w:rPr>
+          <w:rFonts w:ascii="Arial" w:hAnsi="Arial" w:cs="Arial"/>
+          <w:color w:val="545454"/>
+          <w:shd w:val="clear" w:color="auto" w:fill="FFFFFF"/>
+        </w:rPr>
+        <w:t>Web-based Injury Statistics Query and Reporting System</w:t>
+      </w:r>
+      <w:r>
+        <w:rPr>
+          <w:rFonts w:ascii="Arial" w:hAnsi="Arial" w:cs="Arial"/>
+          <w:color w:val="545454"/>
+          <w:shd w:val="clear" w:color="auto" w:fill="FFFFFF"/>
+        </w:rPr>
+        <w:t xml:space="preserve"> </w:t>
+      </w:r>
+      <w:r>
+        <w:rPr>
+          <w:rFonts w:ascii="Verdana" w:hAnsi="Verdana"/>
+          <w:color w:val="000000"/>
+        </w:rPr>
+        <w:t>(WISQARS), last updated Januaray 18, 2019; accessed at</w:t>
+      </w:r>
+    </w:p>
+    <w:p>
+      <w:r>
+        <w:t xml:space="preserve"> </w:t>
+      </w:r>
+      <w:hyperlink r:id="rId11" w:history="1">
+        <w:r>
+          <w:rPr>
+            <w:rStyle w:val="Hyperlink"/>
+          </w:rPr>
+          <w:t>https://webappa.cdc.gov/sasweb/ncipc/leadcause.html</w:t>
+        </w:r>
+      </w:hyperlink>
     </w:p>
     <w:sectPr>
       <w:pgSz w:w="12240" w:h="15840"/>
@@ -79,6 +465,163 @@
     </w:sectPr>
   </w:body>
 </w:document>
+</file>
+
+<file path=word/numbering.xml><?xml version="1.0" encoding="utf-8"?>
+<w:numbering xmlns:wpc="http://schemas.microsoft.com/office/word/2010/wordprocessingCanvas" xmlns:cx="http://schemas.microsoft.com/office/drawing/2014/chartex" xmlns:cx1="http://schemas.microsoft.com/office/drawing/2015/9/8/chartex" xmlns:cx2="http://schemas.microsoft.com/office/drawing/2015/10/21/chartex" xmlns:cx3="http://schemas.microsoft.com/office/drawing/2016/5/9/chartex" xmlns:cx4="http://schemas.microsoft.com/office/drawing/2016/5/10/chartex" xmlns:cx5="http://schemas.microsoft.com/office/drawing/2016/5/11/chartex" xmlns:cx6="http://schemas.microsoft.com/office/drawing/2016/5/12/chartex" xmlns:cx7="http://schemas.microsoft.com/office/drawing/2016/5/13/chartex" xmlns:cx8="http://schemas.microsoft.com/office/drawing/2016/5/14/chartex" xmlns:mc="http://schemas.openxmlformats.org/markup-compatibility/2006" xmlns:aink="http://schemas.microsoft.com/office/drawing/2016/ink" xmlns:am3d="http://schemas.microsoft.com/office/drawing/2017/model3d" xmlns:o="urn:schemas-microsoft-com:office:office" xmlns:r="http://schemas.openxmlformats.org/officeDocument/2006/relationships" xmlns:m="http://schemas.openxmlformats.org/officeDocument/2006/math" xmlns:v="urn:schemas-microsoft-com:vml" xmlns:wp14="http://schemas.microsoft.com/office/word/2010/wordprocessingDrawing" xmlns:wp="http://schemas.openxmlformats.org/drawingml/2006/wordprocessingDrawing" xmlns:w10="urn:schemas-microsoft-com:office:word" xmlns:w="http://schemas.openxmlformats.org/wordprocessingml/2006/main" xmlns:w14="http://schemas.microsoft.com/office/word/2010/wordml" xmlns:w15="http://schemas.microsoft.com/office/word/2012/wordml" xmlns:w16cid="http://schemas.microsoft.com/office/word/2016/wordml/cid" xmlns:w16se="http://schemas.microsoft.com/office/word/2015/wordml/symex" xmlns:wpg="http://schemas.microsoft.com/office/word/2010/wordprocessingGroup" xmlns:wpi="http://schemas.microsoft.com/office/word/2010/wordprocessingInk" xmlns:wne="http://schemas.microsoft.com/office/word/2006/wordml" xmlns:wps="http://schemas.microsoft.com/office/word/2010/wordprocessingShape" mc:Ignorable="w14 w15 w16se w16cid wp14">
+  <w:abstractNum w:abstractNumId="0" w15:restartNumberingAfterBreak="0">
+    <w:nsid w:val="352810AF"/>
+    <w:multiLevelType w:val="multilevel"/>
+    <w:tmpl w:val="940AEE5A"/>
+    <w:lvl w:ilvl="0">
+      <w:start w:val="1"/>
+      <w:numFmt w:val="bullet"/>
+      <w:lvlText w:val=""/>
+      <w:lvlJc w:val="left"/>
+      <w:pPr>
+        <w:tabs>
+          <w:tab w:val="num" w:pos="720"/>
+        </w:tabs>
+        <w:ind w:left="720" w:hanging="360"/>
+      </w:pPr>
+      <w:rPr>
+        <w:rFonts w:ascii="Symbol" w:hAnsi="Symbol" w:hint="default"/>
+        <w:sz w:val="20"/>
+      </w:rPr>
+    </w:lvl>
+    <w:lvl w:ilvl="1" w:tentative="1">
+      <w:start w:val="1"/>
+      <w:numFmt w:val="bullet"/>
+      <w:lvlText w:val="o"/>
+      <w:lvlJc w:val="left"/>
+      <w:pPr>
+        <w:tabs>
+          <w:tab w:val="num" w:pos="1440"/>
+        </w:tabs>
+        <w:ind w:left="1440" w:hanging="360"/>
+      </w:pPr>
+      <w:rPr>
+        <w:rFonts w:ascii="Courier New" w:hAnsi="Courier New" w:hint="default"/>
+        <w:sz w:val="20"/>
+      </w:rPr>
+    </w:lvl>
+    <w:lvl w:ilvl="2" w:tentative="1">
+      <w:start w:val="1"/>
+      <w:numFmt w:val="bullet"/>
+      <w:lvlText w:val=""/>
+      <w:lvlJc w:val="left"/>
+      <w:pPr>
+        <w:tabs>
+          <w:tab w:val="num" w:pos="2160"/>
+        </w:tabs>
+        <w:ind w:left="2160" w:hanging="360"/>
+      </w:pPr>
+      <w:rPr>
+        <w:rFonts w:ascii="Wingdings" w:hAnsi="Wingdings" w:hint="default"/>
+        <w:sz w:val="20"/>
+      </w:rPr>
+    </w:lvl>
+    <w:lvl w:ilvl="3" w:tentative="1">
+      <w:start w:val="1"/>
+      <w:numFmt w:val="bullet"/>
+      <w:lvlText w:val=""/>
+      <w:lvlJc w:val="left"/>
+      <w:pPr>
+        <w:tabs>
+          <w:tab w:val="num" w:pos="2880"/>
+        </w:tabs>
+        <w:ind w:left="2880" w:hanging="360"/>
+      </w:pPr>
+      <w:rPr>
+        <w:rFonts w:ascii="Wingdings" w:hAnsi="Wingdings" w:hint="default"/>
+        <w:sz w:val="20"/>
+      </w:rPr>
+    </w:lvl>
+    <w:lvl w:ilvl="4" w:tentative="1">
+      <w:start w:val="1"/>
+      <w:numFmt w:val="bullet"/>
+      <w:lvlText w:val=""/>
+      <w:lvlJc w:val="left"/>
+      <w:pPr>
+        <w:tabs>
+          <w:tab w:val="num" w:pos="3600"/>
+        </w:tabs>
+        <w:ind w:left="3600" w:hanging="360"/>
+      </w:pPr>
+      <w:rPr>
+        <w:rFonts w:ascii="Wingdings" w:hAnsi="Wingdings" w:hint="default"/>
+        <w:sz w:val="20"/>
+      </w:rPr>
+    </w:lvl>
+    <w:lvl w:ilvl="5" w:tentative="1">
+      <w:start w:val="1"/>
+      <w:numFmt w:val="bullet"/>
+      <w:lvlText w:val=""/>
+      <w:lvlJc w:val="left"/>
+      <w:pPr>
+        <w:tabs>
+          <w:tab w:val="num" w:pos="4320"/>
+        </w:tabs>
+        <w:ind w:left="4320" w:hanging="360"/>
+      </w:pPr>
+      <w:rPr>
+        <w:rFonts w:ascii="Wingdings" w:hAnsi="Wingdings" w:hint="default"/>
+        <w:sz w:val="20"/>
+      </w:rPr>
+    </w:lvl>
+    <w:lvl w:ilvl="6" w:tentative="1">
+      <w:start w:val="1"/>
+      <w:numFmt w:val="bullet"/>
+      <w:lvlText w:val=""/>
+      <w:lvlJc w:val="left"/>
+      <w:pPr>
+        <w:tabs>
+          <w:tab w:val="num" w:pos="5040"/>
+        </w:tabs>
+        <w:ind w:left="5040" w:hanging="360"/>
+      </w:pPr>
+      <w:rPr>
+        <w:rFonts w:ascii="Wingdings" w:hAnsi="Wingdings" w:hint="default"/>
+        <w:sz w:val="20"/>
+      </w:rPr>
+    </w:lvl>
+    <w:lvl w:ilvl="7" w:tentative="1">
+      <w:start w:val="1"/>
+      <w:numFmt w:val="bullet"/>
+      <w:lvlText w:val=""/>
+      <w:lvlJc w:val="left"/>
+      <w:pPr>
+        <w:tabs>
+          <w:tab w:val="num" w:pos="5760"/>
+        </w:tabs>
+        <w:ind w:left="5760" w:hanging="360"/>
+      </w:pPr>
+      <w:rPr>
+        <w:rFonts w:ascii="Wingdings" w:hAnsi="Wingdings" w:hint="default"/>
+        <w:sz w:val="20"/>
+      </w:rPr>
+    </w:lvl>
+    <w:lvl w:ilvl="8" w:tentative="1">
+      <w:start w:val="1"/>
+      <w:numFmt w:val="bullet"/>
+      <w:lvlText w:val=""/>
+      <w:lvlJc w:val="left"/>
+      <w:pPr>
+        <w:tabs>
+          <w:tab w:val="num" w:pos="6480"/>
+        </w:tabs>
+        <w:ind w:left="6480" w:hanging="360"/>
+      </w:pPr>
+      <w:rPr>
+        <w:rFonts w:ascii="Wingdings" w:hAnsi="Wingdings" w:hint="default"/>
+        <w:sz w:val="20"/>
+      </w:rPr>
+    </w:lvl>
+  </w:abstractNum>
+  <w:num w:numId="1">
+    <w:abstractNumId w:val="0"/>
+  </w:num>
+</w:numbering>
 </file>
 
 <file path=word/styles.xml><?xml version="1.0" encoding="utf-8"?>
@@ -537,6 +1080,33 @@
       <w:u w:val="single"/>
     </w:rPr>
   </w:style>
+  <w:style w:type="paragraph" w:customStyle="1" w:styleId="content-source">
+    <w:name w:val="content-source"/>
+    <w:basedOn w:val="Normal"/>
+    <w:rsid w:val="00C80F05"/>
+    <w:pPr>
+      <w:spacing w:before="100" w:beforeAutospacing="1" w:after="100" w:afterAutospacing="1"/>
+    </w:pPr>
+    <w:rPr>
+      <w:rFonts w:ascii="Times New Roman" w:eastAsia="Times New Roman" w:hAnsi="Times New Roman" w:cs="Times New Roman"/>
+      <w:lang w:eastAsia="zh-CN"/>
+    </w:rPr>
+  </w:style>
+  <w:style w:type="paragraph" w:styleId="NormalWeb">
+    <w:name w:val="Normal (Web)"/>
+    <w:basedOn w:val="Normal"/>
+    <w:uiPriority w:val="99"/>
+    <w:semiHidden/>
+    <w:unhideWhenUsed/>
+    <w:rsid w:val="00C80F05"/>
+    <w:pPr>
+      <w:spacing w:before="100" w:beforeAutospacing="1" w:after="100" w:afterAutospacing="1"/>
+    </w:pPr>
+    <w:rPr>
+      <w:rFonts w:ascii="Times New Roman" w:eastAsia="Times New Roman" w:hAnsi="Times New Roman" w:cs="Times New Roman"/>
+      <w:lang w:eastAsia="zh-CN"/>
+    </w:rPr>
+  </w:style>
 </w:styles>
 </file>
 

</xml_diff>

<commit_message>
file paths, pieplts to graphs
</commit_message>
<xml_diff>
--- a/reports/Data Sources.docx
+++ b/reports/Data Sources.docx
@@ -343,6 +343,7 @@
       <w:pPr>
         <w:ind w:firstLine="720"/>
         <w:rPr>
+          <w:rStyle w:val="Hyperlink"/>
           <w:rFonts w:ascii="Calibri" w:hAnsi="Calibri" w:cs="Calibri"/>
           <w:sz w:val="21"/>
         </w:rPr>
@@ -360,10 +361,77 @@
     </w:p>
     <w:p>
       <w:pPr>
-        <w:rPr>
-          <w:rFonts w:ascii="Calibri" w:hAnsi="Calibri" w:cs="Calibri"/>
-        </w:rPr>
-      </w:pPr>
+        <w:ind w:firstLine="720"/>
+        <w:rPr>
+          <w:rStyle w:val="Hyperlink"/>
+          <w:rFonts w:ascii="Calibri" w:hAnsi="Calibri" w:cs="Calibri"/>
+          <w:sz w:val="21"/>
+        </w:rPr>
+      </w:pPr>
+    </w:p>
+    <w:p>
+      <w:r>
+        <w:t>mh_facilities_vs_populations.csv</w:t>
+      </w:r>
+    </w:p>
+    <w:p>
+      <w:r>
+        <w:t>US Department of Commerce, US Census Bureau (USCB)</w:t>
+      </w:r>
+    </w:p>
+    <w:p>
+      <w:pPr>
+        <w:ind w:left="720"/>
+        <w:rPr>
+          <w:sz w:val="18"/>
+        </w:rPr>
+      </w:pPr>
+      <w:hyperlink r:id="rId10" w:history="1">
+        <w:r>
+          <w:rPr>
+            <w:rStyle w:val="Hyperlink"/>
+            <w:sz w:val="18"/>
+          </w:rPr>
+          <w:t>https://www.census.gov/search-results.html?q=population+by+state&amp;page=1&amp;sta</w:t>
+        </w:r>
+        <w:r>
+          <w:rPr>
+            <w:rStyle w:val="Hyperlink"/>
+            <w:sz w:val="18"/>
+          </w:rPr>
+          <w:t>t</w:t>
+        </w:r>
+        <w:r>
+          <w:rPr>
+            <w:rStyle w:val="Hyperlink"/>
+            <w:sz w:val="18"/>
+          </w:rPr>
+          <w:t>eGeo=none&amp;searchtype=web&amp;cssp</w:t>
+        </w:r>
+        <w:r>
+          <w:rPr>
+            <w:rStyle w:val="Hyperlink"/>
+            <w:sz w:val="18"/>
+          </w:rPr>
+          <w:t>=</w:t>
+        </w:r>
+        <w:r>
+          <w:rPr>
+            <w:rStyle w:val="Hyperlink"/>
+            <w:sz w:val="18"/>
+          </w:rPr>
+          <w:t>SERP&amp;_charset_=UTF-8</w:t>
+        </w:r>
+      </w:hyperlink>
+    </w:p>
+    <w:p>
+      <w:pPr>
+        <w:rPr>
+          <w:rFonts w:ascii="Calibri" w:hAnsi="Calibri" w:cs="Calibri"/>
+        </w:rPr>
+      </w:pPr>
+      <w:bookmarkStart w:id="0" w:name="_GoBack"/>
+      <w:bookmarkEnd w:id="0"/>
     </w:p>
     <w:p>
       <w:pPr>
@@ -498,14 +566,14 @@
         </w:rPr>
         <w:t xml:space="preserve">accessed at </w:t>
       </w:r>
-      <w:hyperlink r:id="rId10" w:history="1">
+      <w:hyperlink r:id="rId11" w:history="1">
         <w:r>
           <w:rPr>
             <w:rStyle w:val="Hyperlink"/>
             <w:rFonts w:ascii="Calibri" w:hAnsi="Calibri" w:cs="Calibri"/>
             <w:sz w:val="20"/>
           </w:rPr>
-          <w:t>https://wonder.cdc.gov/controller/datareq</w:t>
+          <w:t>https://wonder.cdc.gov/controller/datareques</w:t>
         </w:r>
         <w:r>
           <w:rPr>
@@ -513,7 +581,7 @@
             <w:rFonts w:ascii="Calibri" w:hAnsi="Calibri" w:cs="Calibri"/>
             <w:sz w:val="20"/>
           </w:rPr>
-          <w:t>u</w:t>
+          <w:t>t</w:t>
         </w:r>
         <w:r>
           <w:rPr>
@@ -521,23 +589,7 @@
             <w:rFonts w:ascii="Calibri" w:hAnsi="Calibri" w:cs="Calibri"/>
             <w:sz w:val="20"/>
           </w:rPr>
-          <w:t>est/D7</w:t>
-        </w:r>
-        <w:r>
-          <w:rPr>
-            <w:rStyle w:val="Hyperlink"/>
-            <w:rFonts w:ascii="Calibri" w:hAnsi="Calibri" w:cs="Calibri"/>
-            <w:sz w:val="20"/>
-          </w:rPr>
-          <w:t>6</w:t>
-        </w:r>
-        <w:r>
-          <w:rPr>
-            <w:rStyle w:val="Hyperlink"/>
-            <w:rFonts w:ascii="Calibri" w:hAnsi="Calibri" w:cs="Calibri"/>
-            <w:sz w:val="20"/>
-          </w:rPr>
-          <w:t>;jsessionid=E5FCE4EAF6848EBA89A050D538B446A0</w:t>
+          <w:t>/D76;jsessionid=E5FCE4EAF6848EBA89A050D538B446A0</w:t>
         </w:r>
       </w:hyperlink>
     </w:p>
@@ -631,46 +683,14 @@
           <w:sz w:val="22"/>
         </w:rPr>
       </w:pPr>
-      <w:hyperlink r:id="rId11" w:history="1">
+      <w:hyperlink r:id="rId12" w:history="1">
         <w:r>
           <w:rPr>
             <w:rStyle w:val="Hyperlink"/>
             <w:rFonts w:ascii="Calibri" w:hAnsi="Calibri" w:cs="Calibri"/>
             <w:sz w:val="22"/>
           </w:rPr>
-          <w:t>https://www.samhs</w:t>
-        </w:r>
-        <w:r>
-          <w:rPr>
-            <w:rStyle w:val="Hyperlink"/>
-            <w:rFonts w:ascii="Calibri" w:hAnsi="Calibri" w:cs="Calibri"/>
-            <w:sz w:val="22"/>
-          </w:rPr>
-          <w:t>a</w:t>
-        </w:r>
-        <w:r>
-          <w:rPr>
-            <w:rStyle w:val="Hyperlink"/>
-            <w:rFonts w:ascii="Calibri" w:hAnsi="Calibri" w:cs="Calibri"/>
-            <w:sz w:val="22"/>
-          </w:rPr>
-          <w:t>.gov/data/report/2016-2017-nsduh-estima</w:t>
-        </w:r>
-        <w:r>
-          <w:rPr>
-            <w:rStyle w:val="Hyperlink"/>
-            <w:rFonts w:ascii="Calibri" w:hAnsi="Calibri" w:cs="Calibri"/>
-            <w:sz w:val="22"/>
-          </w:rPr>
-          <w:t>t</w:t>
-        </w:r>
-        <w:r>
-          <w:rPr>
-            <w:rStyle w:val="Hyperlink"/>
-            <w:rFonts w:ascii="Calibri" w:hAnsi="Calibri" w:cs="Calibri"/>
-            <w:sz w:val="22"/>
-          </w:rPr>
-          <w:t>ed-totals-state</w:t>
+          <w:t>https://www.samhsa.gov/data/report/2016-2017-nsduh-estimated-totals-state</w:t>
         </w:r>
       </w:hyperlink>
     </w:p>
@@ -701,9 +721,11 @@
           <w:shd w:val="clear" w:color="auto" w:fill="FFFFFF"/>
           <w:lang w:eastAsia="zh-CN"/>
         </w:rPr>
-        <w:t>Behavioral_Health_Treatment_Facility_listing_2019_03_22_215606</w:t>
-      </w:r>
-      <w:r>
+        <w:t>Behavioral_Health_Treatment_Facility_listing_2019_03_22_215606.csv</w:t>
+      </w:r>
+    </w:p>
+    <w:p>
+      <w:pPr>
         <w:rPr>
           <w:rFonts w:ascii="Calibri" w:eastAsia="Times New Roman" w:hAnsi="Calibri" w:cs="Calibri"/>
           <w:color w:val="000000"/>
@@ -712,33 +734,34 @@
           <w:shd w:val="clear" w:color="auto" w:fill="FFFFFF"/>
           <w:lang w:eastAsia="zh-CN"/>
         </w:rPr>
-        <w:t>.csv</w:t>
-      </w:r>
-    </w:p>
-    <w:p>
-      <w:pPr>
+      </w:pPr>
+      <w:r>
         <w:rPr>
           <w:rFonts w:ascii="Calibri" w:eastAsia="Times New Roman" w:hAnsi="Calibri" w:cs="Calibri"/>
+          <w:b/>
           <w:color w:val="000000"/>
           <w:sz w:val="23"/>
           <w:szCs w:val="23"/>
           <w:shd w:val="clear" w:color="auto" w:fill="FFFFFF"/>
           <w:lang w:eastAsia="zh-CN"/>
         </w:rPr>
-      </w:pPr>
+        <w:t>DHHS</w:t>
+      </w:r>
       <w:r>
         <w:rPr>
           <w:rFonts w:ascii="Calibri" w:eastAsia="Times New Roman" w:hAnsi="Calibri" w:cs="Calibri"/>
-          <w:b/>
           <w:color w:val="000000"/>
           <w:sz w:val="23"/>
           <w:szCs w:val="23"/>
           <w:shd w:val="clear" w:color="auto" w:fill="FFFFFF"/>
           <w:lang w:eastAsia="zh-CN"/>
         </w:rPr>
-        <w:t>DHHS</w:t>
-      </w:r>
-      <w:r>
+        <w:t xml:space="preserve">, Substance Abuse and Mental Health Services Administration (SAMHSA), </w:t>
+      </w:r>
+    </w:p>
+    <w:p>
+      <w:pPr>
+        <w:ind w:left="720"/>
         <w:rPr>
           <w:rFonts w:ascii="Calibri" w:eastAsia="Times New Roman" w:hAnsi="Calibri" w:cs="Calibri"/>
           <w:color w:val="000000"/>
@@ -747,12 +770,8 @@
           <w:shd w:val="clear" w:color="auto" w:fill="FFFFFF"/>
           <w:lang w:eastAsia="zh-CN"/>
         </w:rPr>
-        <w:t xml:space="preserve">, Substance Abuse and Mental Health Services Administration (SAMHSA), </w:t>
-      </w:r>
-    </w:p>
-    <w:p>
-      <w:pPr>
-        <w:ind w:left="720"/>
+      </w:pPr>
+      <w:r>
         <w:rPr>
           <w:rFonts w:ascii="Calibri" w:eastAsia="Times New Roman" w:hAnsi="Calibri" w:cs="Calibri"/>
           <w:color w:val="000000"/>
@@ -761,7 +780,8 @@
           <w:shd w:val="clear" w:color="auto" w:fill="FFFFFF"/>
           <w:lang w:eastAsia="zh-CN"/>
         </w:rPr>
-      </w:pPr>
+        <w:t>Locator Map,</w:t>
+      </w:r>
       <w:r>
         <w:rPr>
           <w:rFonts w:ascii="Calibri" w:eastAsia="Times New Roman" w:hAnsi="Calibri" w:cs="Calibri"/>
@@ -771,7 +791,7 @@
           <w:shd w:val="clear" w:color="auto" w:fill="FFFFFF"/>
           <w:lang w:eastAsia="zh-CN"/>
         </w:rPr>
-        <w:t>Locator Map,</w:t>
+        <w:t xml:space="preserve"> </w:t>
       </w:r>
       <w:r>
         <w:rPr>
@@ -782,620 +802,8 @@
           <w:shd w:val="clear" w:color="auto" w:fill="FFFFFF"/>
           <w:lang w:eastAsia="zh-CN"/>
         </w:rPr>
-        <w:t xml:space="preserve"> </w:t>
-      </w:r>
-      <w:r>
-        <w:rPr>
-          <w:rFonts w:ascii="Calibri" w:eastAsia="Times New Roman" w:hAnsi="Calibri" w:cs="Calibri"/>
-          <w:color w:val="000000"/>
-          <w:sz w:val="23"/>
-          <w:szCs w:val="23"/>
-          <w:shd w:val="clear" w:color="auto" w:fill="FFFFFF"/>
-          <w:lang w:eastAsia="zh-CN"/>
-        </w:rPr>
         <w:t xml:space="preserve">accessed at </w:t>
       </w:r>
-      <w:r>
-        <w:rPr>
-          <w:rFonts w:ascii="Calibri" w:hAnsi="Calibri" w:cs="Calibri"/>
-          <w:sz w:val="22"/>
-        </w:rPr>
-        <w:fldChar w:fldCharType="begin"/>
-      </w:r>
-      <w:r>
-        <w:rPr>
-          <w:rFonts w:ascii="Calibri" w:hAnsi="Calibri" w:cs="Calibri"/>
-          <w:sz w:val="22"/>
-        </w:rPr>
-        <w:instrText xml:space="preserve"> HYPERLINK "</w:instrText>
-      </w:r>
-      <w:r>
-        <w:rPr>
-          <w:rFonts w:ascii="Calibri" w:hAnsi="Calibri" w:cs="Calibri"/>
-          <w:sz w:val="22"/>
-        </w:rPr>
-        <w:instrText>https://findtreatment.samhsa.gov/locator</w:instrText>
-      </w:r>
-      <w:r>
-        <w:rPr>
-          <w:rFonts w:ascii="Calibri" w:hAnsi="Calibri" w:cs="Calibri"/>
-          <w:sz w:val="22"/>
-        </w:rPr>
-        <w:instrText xml:space="preserve">" </w:instrText>
-      </w:r>
-      <w:r>
-        <w:rPr>
-          <w:rFonts w:ascii="Calibri" w:hAnsi="Calibri" w:cs="Calibri"/>
-          <w:sz w:val="22"/>
-        </w:rPr>
-        <w:fldChar w:fldCharType="separate"/>
-      </w:r>
-      <w:r>
-        <w:rPr>
-          <w:rStyle w:val="Hyperlink"/>
-          <w:rFonts w:ascii="Calibri" w:hAnsi="Calibri" w:cs="Calibri"/>
-          <w:sz w:val="22"/>
-        </w:rPr>
-        <w:t>https://findtreatment.samhsa</w:t>
-      </w:r>
-      <w:r>
-        <w:rPr>
-          <w:rStyle w:val="Hyperlink"/>
-          <w:rFonts w:ascii="Calibri" w:hAnsi="Calibri" w:cs="Calibri"/>
-          <w:sz w:val="22"/>
-        </w:rPr>
-        <w:t>.</w:t>
-      </w:r>
-      <w:r>
-        <w:rPr>
-          <w:rStyle w:val="Hyperlink"/>
-          <w:rFonts w:ascii="Calibri" w:hAnsi="Calibri" w:cs="Calibri"/>
-          <w:sz w:val="22"/>
-        </w:rPr>
-        <w:t>gov/locator</w:t>
-      </w:r>
-      <w:r>
-        <w:rPr>
-          <w:rFonts w:ascii="Calibri" w:hAnsi="Calibri" w:cs="Calibri"/>
-          <w:sz w:val="22"/>
-        </w:rPr>
-        <w:fldChar w:fldCharType="end"/>
-      </w:r>
-    </w:p>
-    <w:p>
-      <w:pPr>
-        <w:rPr>
-          <w:rFonts w:ascii="Calibri" w:hAnsi="Calibri" w:cs="Calibri"/>
-        </w:rPr>
-      </w:pPr>
-    </w:p>
-    <w:p>
-      <w:pPr>
-        <w:rPr>
-          <w:rFonts w:ascii="Calibri" w:hAnsi="Calibri" w:cs="Calibri"/>
-        </w:rPr>
-      </w:pPr>
-      <w:r>
-        <w:rPr>
-          <w:rFonts w:ascii="Calibri" w:hAnsi="Calibri" w:cs="Calibri"/>
-        </w:rPr>
-        <w:t>SuicByState10yr</w:t>
-      </w:r>
-      <w:r>
-        <w:rPr>
-          <w:rFonts w:ascii="Calibri" w:hAnsi="Calibri" w:cs="Calibri"/>
-        </w:rPr>
-        <w:t>.csv</w:t>
-      </w:r>
-    </w:p>
-    <w:p>
-      <w:pPr>
-        <w:rPr>
-          <w:rFonts w:ascii="Calibri" w:hAnsi="Calibri" w:cs="Calibri"/>
-          <w:color w:val="000000"/>
-        </w:rPr>
-      </w:pPr>
-      <w:r>
-        <w:rPr>
-          <w:rFonts w:ascii="Calibri" w:hAnsi="Calibri" w:cs="Calibri"/>
-          <w:b/>
-        </w:rPr>
-        <w:t>DHHS</w:t>
-      </w:r>
-      <w:r>
-        <w:rPr>
-          <w:rFonts w:ascii="Calibri" w:hAnsi="Calibri" w:cs="Calibri"/>
-        </w:rPr>
-        <w:t xml:space="preserve">, </w:t>
-      </w:r>
-      <w:r>
-        <w:rPr>
-          <w:rFonts w:ascii="Calibri" w:hAnsi="Calibri" w:cs="Calibri"/>
-          <w:b/>
-          <w:color w:val="000000"/>
-        </w:rPr>
-        <w:t>CDC</w:t>
-      </w:r>
-      <w:r>
-        <w:rPr>
-          <w:rFonts w:ascii="Calibri" w:hAnsi="Calibri" w:cs="Calibri"/>
-          <w:color w:val="000000"/>
-        </w:rPr>
-        <w:t>, </w:t>
-      </w:r>
-      <w:r>
-        <w:rPr>
-          <w:rFonts w:ascii="Calibri" w:hAnsi="Calibri" w:cs="Calibri"/>
-        </w:rPr>
-        <w:t>National Center for Injury Prevention and Control</w:t>
-      </w:r>
-      <w:r>
-        <w:rPr>
-          <w:rFonts w:ascii="Calibri" w:hAnsi="Calibri" w:cs="Calibri"/>
-          <w:color w:val="000000"/>
-        </w:rPr>
-        <w:t xml:space="preserve">, </w:t>
-      </w:r>
-    </w:p>
-    <w:p>
-      <w:pPr>
-        <w:ind w:left="720"/>
-        <w:rPr>
-          <w:rFonts w:ascii="Calibri" w:hAnsi="Calibri" w:cs="Calibri"/>
-          <w:color w:val="000000"/>
-        </w:rPr>
-      </w:pPr>
-      <w:r>
-        <w:rPr>
-          <w:rFonts w:ascii="Calibri" w:hAnsi="Calibri" w:cs="Calibri"/>
-          <w:color w:val="000000" w:themeColor="text1"/>
-          <w:shd w:val="clear" w:color="auto" w:fill="FFFFFF"/>
-        </w:rPr>
-        <w:t xml:space="preserve">Web-based Injury Statistics Query and Reporting System </w:t>
-      </w:r>
-      <w:r>
-        <w:rPr>
-          <w:rFonts w:ascii="Calibri" w:hAnsi="Calibri" w:cs="Calibri"/>
-          <w:color w:val="000000"/>
-        </w:rPr>
-        <w:t>(</w:t>
-      </w:r>
-      <w:r>
-        <w:rPr>
-          <w:rFonts w:ascii="Calibri" w:hAnsi="Calibri" w:cs="Calibri"/>
-          <w:b/>
-          <w:color w:val="000000"/>
-        </w:rPr>
-        <w:t>WISQARS</w:t>
-      </w:r>
-      <w:r>
-        <w:rPr>
-          <w:rFonts w:ascii="Calibri" w:hAnsi="Calibri" w:cs="Calibri"/>
-          <w:color w:val="000000"/>
-        </w:rPr>
-        <w:t xml:space="preserve">), </w:t>
-      </w:r>
-    </w:p>
-    <w:p>
-      <w:pPr>
-        <w:ind w:left="720"/>
-        <w:rPr>
-          <w:rStyle w:val="Hyperlink"/>
-          <w:rFonts w:ascii="Calibri" w:hAnsi="Calibri" w:cs="Calibri"/>
-          <w:color w:val="auto"/>
-          <w:sz w:val="21"/>
-          <w:u w:val="none"/>
-        </w:rPr>
-      </w:pPr>
-      <w:r>
-        <w:rPr>
-          <w:rFonts w:ascii="Calibri" w:hAnsi="Calibri" w:cs="Calibri"/>
-          <w:color w:val="000000"/>
-          <w:sz w:val="21"/>
-        </w:rPr>
-        <w:t>last updated Januaray 18, 2019; accessed at</w:t>
-      </w:r>
-      <w:r>
-        <w:rPr>
-          <w:rFonts w:ascii="Calibri" w:hAnsi="Calibri" w:cs="Calibri"/>
-          <w:sz w:val="21"/>
-        </w:rPr>
-        <w:t xml:space="preserve"> </w:t>
-      </w:r>
-      <w:hyperlink r:id="rId12" w:history="1">
-        <w:r>
-          <w:rPr>
-            <w:rStyle w:val="Hyperlink"/>
-            <w:rFonts w:ascii="Calibri" w:hAnsi="Calibri" w:cs="Calibri"/>
-            <w:sz w:val="21"/>
-          </w:rPr>
-          <w:t>htt</w:t>
-        </w:r>
-        <w:r>
-          <w:rPr>
-            <w:rStyle w:val="Hyperlink"/>
-            <w:rFonts w:ascii="Calibri" w:hAnsi="Calibri" w:cs="Calibri"/>
-            <w:sz w:val="21"/>
-          </w:rPr>
-          <w:t>p</w:t>
-        </w:r>
-        <w:r>
-          <w:rPr>
-            <w:rStyle w:val="Hyperlink"/>
-            <w:rFonts w:ascii="Calibri" w:hAnsi="Calibri" w:cs="Calibri"/>
-            <w:sz w:val="21"/>
-          </w:rPr>
-          <w:t>s://webappa</w:t>
-        </w:r>
-        <w:r>
-          <w:rPr>
-            <w:rStyle w:val="Hyperlink"/>
-            <w:rFonts w:ascii="Calibri" w:hAnsi="Calibri" w:cs="Calibri"/>
-            <w:sz w:val="21"/>
-          </w:rPr>
-          <w:t>.</w:t>
-        </w:r>
-        <w:r>
-          <w:rPr>
-            <w:rStyle w:val="Hyperlink"/>
-            <w:rFonts w:ascii="Calibri" w:hAnsi="Calibri" w:cs="Calibri"/>
-            <w:sz w:val="21"/>
-          </w:rPr>
-          <w:t>cdc.gov/sasweb/ncipc/leadcause.html</w:t>
-        </w:r>
-      </w:hyperlink>
-    </w:p>
-    <w:p>
-      <w:pPr>
-        <w:rPr>
-          <w:rStyle w:val="Hyperlink"/>
-          <w:rFonts w:ascii="Calibri" w:hAnsi="Calibri" w:cs="Calibri"/>
-        </w:rPr>
-      </w:pPr>
-    </w:p>
-    <w:p>
-      <w:pPr>
-        <w:rPr>
-          <w:rFonts w:ascii="Calibri" w:hAnsi="Calibri" w:cs="Calibri"/>
-          <w:bCs/>
-          <w:color w:val="000000"/>
-        </w:rPr>
-      </w:pPr>
-      <w:r>
-        <w:rPr>
-          <w:rFonts w:ascii="Calibri" w:hAnsi="Calibri" w:cs="Calibri"/>
-          <w:bCs/>
-          <w:color w:val="000000"/>
-        </w:rPr>
-        <w:t>suicide2014.csv</w:t>
-      </w:r>
-      <w:r>
-        <w:rPr>
-          <w:rFonts w:ascii="Calibri" w:hAnsi="Calibri" w:cs="Calibri"/>
-          <w:bCs/>
-          <w:color w:val="000000"/>
-        </w:rPr>
-        <w:tab/>
-      </w:r>
-    </w:p>
-    <w:p>
-      <w:pPr>
-        <w:rPr>
-          <w:rFonts w:ascii="Calibri" w:hAnsi="Calibri" w:cs="Calibri"/>
-          <w:bCs/>
-          <w:color w:val="000000"/>
-        </w:rPr>
-      </w:pPr>
-      <w:r>
-        <w:rPr>
-          <w:rFonts w:ascii="Calibri" w:hAnsi="Calibri" w:cs="Calibri"/>
-          <w:b/>
-          <w:bCs/>
-          <w:color w:val="000000"/>
-        </w:rPr>
-        <w:t xml:space="preserve">DHHS, CDC,  </w:t>
-      </w:r>
-      <w:r>
-        <w:rPr>
-          <w:rFonts w:ascii="Calibri" w:hAnsi="Calibri" w:cs="Calibri"/>
-          <w:bCs/>
-          <w:color w:val="000000"/>
-        </w:rPr>
-        <w:t>National C</w:t>
-      </w:r>
-      <w:r>
-        <w:rPr>
-          <w:rFonts w:ascii="Calibri" w:hAnsi="Calibri" w:cs="Calibri"/>
-          <w:bCs/>
-          <w:color w:val="000000"/>
-        </w:rPr>
-        <w:t>ente</w:t>
-      </w:r>
-      <w:r>
-        <w:rPr>
-          <w:rFonts w:ascii="Calibri" w:hAnsi="Calibri" w:cs="Calibri"/>
-          <w:bCs/>
-          <w:color w:val="000000"/>
-        </w:rPr>
-        <w:t xml:space="preserve">r for </w:t>
-      </w:r>
-      <w:r>
-        <w:rPr>
-          <w:rFonts w:ascii="Calibri" w:hAnsi="Calibri" w:cs="Calibri"/>
-          <w:bCs/>
-          <w:color w:val="000000" w:themeColor="text1"/>
-        </w:rPr>
-        <w:t>Health Statistics</w:t>
-      </w:r>
-      <w:r>
-        <w:rPr>
-          <w:rFonts w:ascii="Calibri" w:hAnsi="Calibri" w:cs="Calibri"/>
-          <w:b/>
-          <w:bCs/>
-          <w:color w:val="000000" w:themeColor="text1"/>
-        </w:rPr>
-        <w:t xml:space="preserve"> </w:t>
-      </w:r>
-      <w:r>
-        <w:rPr>
-          <w:rFonts w:ascii="Calibri" w:hAnsi="Calibri" w:cs="Calibri"/>
-          <w:bCs/>
-          <w:color w:val="575757"/>
-        </w:rPr>
-        <w:t>(</w:t>
-      </w:r>
-      <w:r>
-        <w:rPr>
-          <w:rFonts w:ascii="Calibri" w:hAnsi="Calibri" w:cs="Calibri"/>
-          <w:b/>
-          <w:bCs/>
-          <w:color w:val="000000"/>
-        </w:rPr>
-        <w:t>NCHS</w:t>
-      </w:r>
-      <w:r>
-        <w:rPr>
-          <w:rFonts w:ascii="Calibri" w:hAnsi="Calibri" w:cs="Calibri"/>
-          <w:bCs/>
-          <w:color w:val="000000"/>
-        </w:rPr>
-        <w:t>)</w:t>
-      </w:r>
-    </w:p>
-    <w:p>
-      <w:pPr>
-        <w:ind w:firstLine="720"/>
-        <w:rPr>
-          <w:rFonts w:ascii="Calibri" w:hAnsi="Calibri" w:cs="Calibri"/>
-          <w:bCs/>
-          <w:color w:val="000000"/>
-        </w:rPr>
-      </w:pPr>
-      <w:r>
-        <w:rPr>
-          <w:rFonts w:ascii="Helvetica Neue" w:hAnsi="Helvetica Neue"/>
-          <w:color w:val="404040"/>
-          <w:sz w:val="21"/>
-          <w:szCs w:val="21"/>
-        </w:rPr>
-        <w:t>Page last reviewed: January 10, 2019</w:t>
-      </w:r>
-      <w:r>
-        <w:rPr>
-          <w:rFonts w:ascii="Helvetica Neue" w:hAnsi="Helvetica Neue"/>
-          <w:color w:val="404040"/>
-          <w:sz w:val="21"/>
-          <w:szCs w:val="21"/>
-        </w:rPr>
-        <w:t>; retrieved at</w:t>
-      </w:r>
-    </w:p>
-    <w:p>
-      <w:pPr>
-        <w:ind w:left="720"/>
-        <w:rPr>
-          <w:rFonts w:ascii="Calibri" w:hAnsi="Calibri" w:cs="Calibri"/>
-          <w:sz w:val="21"/>
-        </w:rPr>
-      </w:pPr>
-      <w:r>
-        <w:rPr>
-          <w:rFonts w:ascii="Calibri" w:hAnsi="Calibri" w:cs="Calibri"/>
-          <w:sz w:val="21"/>
-        </w:rPr>
-        <w:fldChar w:fldCharType="begin"/>
-      </w:r>
-      <w:r>
-        <w:rPr>
-          <w:rFonts w:ascii="Calibri" w:hAnsi="Calibri" w:cs="Calibri"/>
-          <w:sz w:val="21"/>
-        </w:rPr>
-        <w:instrText xml:space="preserve"> HYPERLINK "https://www.cdc.gov/nchs/pressroom/sosmap/suicide-mortality/suicide.htm" </w:instrText>
-      </w:r>
-      <w:r>
-        <w:rPr>
-          <w:rFonts w:ascii="Calibri" w:hAnsi="Calibri" w:cs="Calibri"/>
-          <w:sz w:val="21"/>
-        </w:rPr>
-        <w:fldChar w:fldCharType="separate"/>
-      </w:r>
-      <w:r>
-        <w:rPr>
-          <w:rStyle w:val="Hyperlink"/>
-          <w:rFonts w:ascii="Calibri" w:hAnsi="Calibri" w:cs="Calibri"/>
-          <w:sz w:val="21"/>
-        </w:rPr>
-        <w:t>https://www.cdc.gov/nchs/press</w:t>
-      </w:r>
-      <w:r>
-        <w:rPr>
-          <w:rStyle w:val="Hyperlink"/>
-          <w:rFonts w:ascii="Calibri" w:hAnsi="Calibri" w:cs="Calibri"/>
-          <w:sz w:val="21"/>
-        </w:rPr>
-        <w:t>r</w:t>
-      </w:r>
-      <w:r>
-        <w:rPr>
-          <w:rStyle w:val="Hyperlink"/>
-          <w:rFonts w:ascii="Calibri" w:hAnsi="Calibri" w:cs="Calibri"/>
-          <w:sz w:val="21"/>
-        </w:rPr>
-        <w:t>oom/sosmap/suicide-mortalit</w:t>
-      </w:r>
-      <w:r>
-        <w:rPr>
-          <w:rStyle w:val="Hyperlink"/>
-          <w:rFonts w:ascii="Calibri" w:hAnsi="Calibri" w:cs="Calibri"/>
-          <w:sz w:val="21"/>
-        </w:rPr>
-        <w:t>y</w:t>
-      </w:r>
-      <w:r>
-        <w:rPr>
-          <w:rStyle w:val="Hyperlink"/>
-          <w:rFonts w:ascii="Calibri" w:hAnsi="Calibri" w:cs="Calibri"/>
-          <w:sz w:val="21"/>
-        </w:rPr>
-        <w:t>/suici</w:t>
-      </w:r>
-      <w:r>
-        <w:rPr>
-          <w:rStyle w:val="Hyperlink"/>
-          <w:rFonts w:ascii="Calibri" w:hAnsi="Calibri" w:cs="Calibri"/>
-          <w:sz w:val="21"/>
-        </w:rPr>
-        <w:t>d</w:t>
-      </w:r>
-      <w:r>
-        <w:rPr>
-          <w:rStyle w:val="Hyperlink"/>
-          <w:rFonts w:ascii="Calibri" w:hAnsi="Calibri" w:cs="Calibri"/>
-          <w:sz w:val="21"/>
-        </w:rPr>
-        <w:t>e.htm</w:t>
-      </w:r>
-      <w:r>
-        <w:rPr>
-          <w:rFonts w:ascii="Calibri" w:hAnsi="Calibri" w:cs="Calibri"/>
-          <w:sz w:val="21"/>
-        </w:rPr>
-        <w:fldChar w:fldCharType="end"/>
-      </w:r>
-    </w:p>
-    <w:p>
-      <w:pPr>
-        <w:rPr>
-          <w:rFonts w:ascii="Calibri" w:hAnsi="Calibri" w:cs="Calibri"/>
-          <w:b/>
-          <w:bCs/>
-          <w:color w:val="575757"/>
-          <w:sz w:val="16"/>
-          <w:szCs w:val="16"/>
-        </w:rPr>
-      </w:pPr>
-    </w:p>
-    <w:p>
-      <w:pPr>
-        <w:rPr>
-          <w:rFonts w:ascii="Calibri" w:hAnsi="Calibri" w:cs="Calibri"/>
-          <w:b/>
-          <w:bCs/>
-          <w:color w:val="575757"/>
-          <w:sz w:val="16"/>
-          <w:szCs w:val="16"/>
-        </w:rPr>
-      </w:pPr>
-    </w:p>
-    <w:p>
-      <w:pPr>
-        <w:rPr>
-          <w:rFonts w:ascii="Calibri" w:hAnsi="Calibri" w:cs="Calibri"/>
-        </w:rPr>
-      </w:pPr>
-      <w:r>
-        <w:rPr>
-          <w:rFonts w:ascii="Calibri" w:hAnsi="Calibri" w:cs="Calibri"/>
-        </w:rPr>
-        <w:t>DP_LIVE_21032019024128590</w:t>
-      </w:r>
-      <w:r>
-        <w:rPr>
-          <w:rFonts w:ascii="Calibri" w:hAnsi="Calibri" w:cs="Calibri"/>
-        </w:rPr>
-        <w:t>.csv:</w:t>
-      </w:r>
-    </w:p>
-    <w:p>
-      <w:pPr>
-        <w:rPr>
-          <w:rFonts w:ascii="Calibri" w:hAnsi="Calibri" w:cs="Calibri"/>
-        </w:rPr>
-      </w:pPr>
-      <w:r>
-        <w:rPr>
-          <w:rFonts w:ascii="Calibri" w:hAnsi="Calibri" w:cs="Calibri"/>
-        </w:rPr>
-        <w:t>Organisation for Economic Co-operation and Development</w:t>
-      </w:r>
-      <w:r>
-        <w:rPr>
-          <w:rFonts w:ascii="Calibri" w:hAnsi="Calibri" w:cs="Calibri"/>
-        </w:rPr>
-        <w:t xml:space="preserve"> </w:t>
-      </w:r>
-      <w:r>
-        <w:rPr>
-          <w:rFonts w:ascii="Calibri" w:hAnsi="Calibri" w:cs="Calibri"/>
-        </w:rPr>
-        <w:t>(</w:t>
-      </w:r>
-      <w:r>
-        <w:rPr>
-          <w:rFonts w:ascii="Calibri" w:hAnsi="Calibri" w:cs="Calibri"/>
-          <w:b/>
-        </w:rPr>
-        <w:t>OECD</w:t>
-      </w:r>
-      <w:r>
-        <w:rPr>
-          <w:rFonts w:ascii="Calibri" w:hAnsi="Calibri" w:cs="Calibri"/>
-        </w:rPr>
-        <w:t>)</w:t>
-      </w:r>
-      <w:bookmarkStart w:id="0" w:name="_GoBack"/>
-      <w:bookmarkEnd w:id="0"/>
-    </w:p>
-    <w:p>
-      <w:pPr>
-        <w:rPr>
-          <w:rFonts w:ascii="Calibri" w:hAnsi="Calibri" w:cs="Calibri"/>
-          <w:sz w:val="21"/>
-        </w:rPr>
-      </w:pPr>
-      <w:r>
-        <w:rPr>
-          <w:rFonts w:ascii="Calibri" w:hAnsi="Calibri" w:cs="Calibri"/>
-          <w:sz w:val="21"/>
-        </w:rPr>
-        <w:tab/>
-      </w:r>
-      <w:r>
-        <w:rPr>
-          <w:rFonts w:ascii="Calibri" w:hAnsi="Calibri" w:cs="Calibri"/>
-          <w:sz w:val="21"/>
-        </w:rPr>
-        <w:t>OECD (2019), Suicide rates (indicator). doi: 10.1787/a82f3459-en (Accessed on 29 March 2019)</w:t>
-      </w:r>
-    </w:p>
-    <w:p>
-      <w:pPr>
-        <w:ind w:firstLine="720"/>
-        <w:rPr>
-          <w:rFonts w:ascii="Calibri" w:hAnsi="Calibri" w:cs="Calibri"/>
-          <w:sz w:val="22"/>
-        </w:rPr>
-      </w:pPr>
       <w:hyperlink r:id="rId13" w:history="1">
         <w:r>
           <w:rPr>
@@ -1403,23 +811,417 @@
             <w:rFonts w:ascii="Calibri" w:hAnsi="Calibri" w:cs="Calibri"/>
             <w:sz w:val="22"/>
           </w:rPr>
-          <w:t>https://data.oecd.org/healthstat/suici</w:t>
+          <w:t>https://findtreatment.samhsa.gov/locator</w:t>
         </w:r>
+      </w:hyperlink>
+    </w:p>
+    <w:p>
+      <w:pPr>
+        <w:rPr>
+          <w:rFonts w:ascii="Calibri" w:hAnsi="Calibri" w:cs="Calibri"/>
+        </w:rPr>
+      </w:pPr>
+    </w:p>
+    <w:p>
+      <w:pPr>
+        <w:rPr>
+          <w:rFonts w:ascii="Calibri" w:hAnsi="Calibri" w:cs="Calibri"/>
+        </w:rPr>
+      </w:pPr>
+      <w:r>
+        <w:rPr>
+          <w:rFonts w:ascii="Calibri" w:hAnsi="Calibri" w:cs="Calibri"/>
+        </w:rPr>
+        <w:t>SuicByState10yr.csv</w:t>
+      </w:r>
+    </w:p>
+    <w:p>
+      <w:pPr>
+        <w:rPr>
+          <w:rFonts w:ascii="Calibri" w:hAnsi="Calibri" w:cs="Calibri"/>
+          <w:color w:val="000000"/>
+        </w:rPr>
+      </w:pPr>
+      <w:r>
+        <w:rPr>
+          <w:rFonts w:ascii="Calibri" w:hAnsi="Calibri" w:cs="Calibri"/>
+          <w:b/>
+        </w:rPr>
+        <w:t>DHHS</w:t>
+      </w:r>
+      <w:r>
+        <w:rPr>
+          <w:rFonts w:ascii="Calibri" w:hAnsi="Calibri" w:cs="Calibri"/>
+        </w:rPr>
+        <w:t xml:space="preserve">, </w:t>
+      </w:r>
+      <w:r>
+        <w:rPr>
+          <w:rFonts w:ascii="Calibri" w:hAnsi="Calibri" w:cs="Calibri"/>
+          <w:b/>
+          <w:color w:val="000000"/>
+        </w:rPr>
+        <w:t>CDC</w:t>
+      </w:r>
+      <w:r>
+        <w:rPr>
+          <w:rFonts w:ascii="Calibri" w:hAnsi="Calibri" w:cs="Calibri"/>
+          <w:color w:val="000000"/>
+        </w:rPr>
+        <w:t>, </w:t>
+      </w:r>
+      <w:r>
+        <w:rPr>
+          <w:rFonts w:ascii="Calibri" w:hAnsi="Calibri" w:cs="Calibri"/>
+        </w:rPr>
+        <w:t>National Center for Injury Prevention and Control</w:t>
+      </w:r>
+      <w:r>
+        <w:rPr>
+          <w:rFonts w:ascii="Calibri" w:hAnsi="Calibri" w:cs="Calibri"/>
+          <w:color w:val="000000"/>
+        </w:rPr>
+        <w:t xml:space="preserve">, </w:t>
+      </w:r>
+    </w:p>
+    <w:p>
+      <w:pPr>
+        <w:ind w:left="720"/>
+        <w:rPr>
+          <w:rFonts w:ascii="Calibri" w:hAnsi="Calibri" w:cs="Calibri"/>
+          <w:color w:val="000000"/>
+        </w:rPr>
+      </w:pPr>
+      <w:r>
+        <w:rPr>
+          <w:rFonts w:ascii="Calibri" w:hAnsi="Calibri" w:cs="Calibri"/>
+          <w:color w:val="000000" w:themeColor="text1"/>
+          <w:shd w:val="clear" w:color="auto" w:fill="FFFFFF"/>
+        </w:rPr>
+        <w:t xml:space="preserve">Web-based Injury Statistics Query and Reporting System </w:t>
+      </w:r>
+      <w:r>
+        <w:rPr>
+          <w:rFonts w:ascii="Calibri" w:hAnsi="Calibri" w:cs="Calibri"/>
+          <w:color w:val="000000"/>
+        </w:rPr>
+        <w:t>(</w:t>
+      </w:r>
+      <w:r>
+        <w:rPr>
+          <w:rFonts w:ascii="Calibri" w:hAnsi="Calibri" w:cs="Calibri"/>
+          <w:b/>
+          <w:color w:val="000000"/>
+        </w:rPr>
+        <w:t>WISQARS</w:t>
+      </w:r>
+      <w:r>
+        <w:rPr>
+          <w:rFonts w:ascii="Calibri" w:hAnsi="Calibri" w:cs="Calibri"/>
+          <w:color w:val="000000"/>
+        </w:rPr>
+        <w:t xml:space="preserve">), </w:t>
+      </w:r>
+    </w:p>
+    <w:p>
+      <w:pPr>
+        <w:ind w:left="720"/>
+        <w:rPr>
+          <w:rStyle w:val="Hyperlink"/>
+          <w:rFonts w:ascii="Calibri" w:hAnsi="Calibri" w:cs="Calibri"/>
+          <w:color w:val="auto"/>
+          <w:sz w:val="21"/>
+          <w:u w:val="none"/>
+        </w:rPr>
+      </w:pPr>
+      <w:r>
+        <w:rPr>
+          <w:rFonts w:ascii="Calibri" w:hAnsi="Calibri" w:cs="Calibri"/>
+          <w:color w:val="000000"/>
+          <w:sz w:val="21"/>
+        </w:rPr>
+        <w:t>last updated Januaray 18, 2019; accessed at</w:t>
+      </w:r>
+      <w:r>
+        <w:rPr>
+          <w:rFonts w:ascii="Calibri" w:hAnsi="Calibri" w:cs="Calibri"/>
+          <w:sz w:val="21"/>
+        </w:rPr>
+        <w:t xml:space="preserve"> </w:t>
+      </w:r>
+      <w:hyperlink r:id="rId14" w:history="1">
+        <w:r>
+          <w:rPr>
+            <w:rStyle w:val="Hyperlink"/>
+            <w:rFonts w:ascii="Calibri" w:hAnsi="Calibri" w:cs="Calibri"/>
+            <w:sz w:val="21"/>
+          </w:rPr>
+          <w:t>https://webappa.cdc.gov/sasweb/ncipc/leadcause.html</w:t>
+        </w:r>
+      </w:hyperlink>
+    </w:p>
+    <w:p>
+      <w:pPr>
+        <w:rPr>
+          <w:rStyle w:val="Hyperlink"/>
+          <w:rFonts w:ascii="Calibri" w:hAnsi="Calibri" w:cs="Calibri"/>
+        </w:rPr>
+      </w:pPr>
+    </w:p>
+    <w:p>
+      <w:pPr>
+        <w:rPr>
+          <w:rFonts w:ascii="Calibri" w:hAnsi="Calibri" w:cs="Calibri"/>
+          <w:bCs/>
+          <w:color w:val="000000"/>
+        </w:rPr>
+      </w:pPr>
+      <w:r>
+        <w:rPr>
+          <w:rFonts w:ascii="Calibri" w:hAnsi="Calibri" w:cs="Calibri"/>
+          <w:bCs/>
+          <w:color w:val="000000"/>
+        </w:rPr>
+        <w:t>suicide2014.csv</w:t>
+      </w:r>
+      <w:r>
+        <w:rPr>
+          <w:rFonts w:ascii="Calibri" w:hAnsi="Calibri" w:cs="Calibri"/>
+          <w:bCs/>
+          <w:color w:val="000000"/>
+        </w:rPr>
+        <w:tab/>
+      </w:r>
+    </w:p>
+    <w:p>
+      <w:pPr>
+        <w:rPr>
+          <w:rFonts w:ascii="Calibri" w:hAnsi="Calibri" w:cs="Calibri"/>
+          <w:bCs/>
+          <w:color w:val="000000"/>
+        </w:rPr>
+      </w:pPr>
+      <w:r>
+        <w:rPr>
+          <w:rFonts w:ascii="Calibri" w:hAnsi="Calibri" w:cs="Calibri"/>
+          <w:b/>
+          <w:bCs/>
+          <w:color w:val="000000"/>
+        </w:rPr>
+        <w:t xml:space="preserve">DHHS, CDC,  </w:t>
+      </w:r>
+      <w:r>
+        <w:rPr>
+          <w:rFonts w:ascii="Calibri" w:hAnsi="Calibri" w:cs="Calibri"/>
+          <w:bCs/>
+          <w:color w:val="000000"/>
+        </w:rPr>
+        <w:t>National C</w:t>
+      </w:r>
+      <w:r>
+        <w:rPr>
+          <w:rFonts w:ascii="Calibri" w:hAnsi="Calibri" w:cs="Calibri"/>
+          <w:bCs/>
+          <w:color w:val="000000"/>
+        </w:rPr>
+        <w:t>ente</w:t>
+      </w:r>
+      <w:r>
+        <w:rPr>
+          <w:rFonts w:ascii="Calibri" w:hAnsi="Calibri" w:cs="Calibri"/>
+          <w:bCs/>
+          <w:color w:val="000000"/>
+        </w:rPr>
+        <w:t xml:space="preserve">r for </w:t>
+      </w:r>
+      <w:r>
+        <w:rPr>
+          <w:rFonts w:ascii="Calibri" w:hAnsi="Calibri" w:cs="Calibri"/>
+          <w:bCs/>
+          <w:color w:val="000000" w:themeColor="text1"/>
+        </w:rPr>
+        <w:t>Health Statistics</w:t>
+      </w:r>
+      <w:r>
+        <w:rPr>
+          <w:rFonts w:ascii="Calibri" w:hAnsi="Calibri" w:cs="Calibri"/>
+          <w:b/>
+          <w:bCs/>
+          <w:color w:val="000000" w:themeColor="text1"/>
+        </w:rPr>
+        <w:t xml:space="preserve"> </w:t>
+      </w:r>
+      <w:r>
+        <w:rPr>
+          <w:rFonts w:ascii="Calibri" w:hAnsi="Calibri" w:cs="Calibri"/>
+          <w:bCs/>
+          <w:color w:val="575757"/>
+        </w:rPr>
+        <w:t>(</w:t>
+      </w:r>
+      <w:r>
+        <w:rPr>
+          <w:rFonts w:ascii="Calibri" w:hAnsi="Calibri" w:cs="Calibri"/>
+          <w:b/>
+          <w:bCs/>
+          <w:color w:val="000000"/>
+        </w:rPr>
+        <w:t>NCHS</w:t>
+      </w:r>
+      <w:r>
+        <w:rPr>
+          <w:rFonts w:ascii="Calibri" w:hAnsi="Calibri" w:cs="Calibri"/>
+          <w:bCs/>
+          <w:color w:val="000000"/>
+        </w:rPr>
+        <w:t>)</w:t>
+      </w:r>
+    </w:p>
+    <w:p>
+      <w:pPr>
+        <w:ind w:firstLine="720"/>
+        <w:rPr>
+          <w:rFonts w:ascii="Calibri" w:hAnsi="Calibri" w:cs="Calibri"/>
+          <w:bCs/>
+          <w:color w:val="000000"/>
+        </w:rPr>
+      </w:pPr>
+      <w:r>
+        <w:rPr>
+          <w:rFonts w:ascii="Helvetica Neue" w:hAnsi="Helvetica Neue"/>
+          <w:color w:val="404040"/>
+          <w:sz w:val="21"/>
+          <w:szCs w:val="21"/>
+        </w:rPr>
+        <w:t>Page last reviewed: January 10, 2019; retrieved at</w:t>
+      </w:r>
+    </w:p>
+    <w:p>
+      <w:pPr>
+        <w:ind w:left="720"/>
+        <w:rPr>
+          <w:rFonts w:ascii="Calibri" w:hAnsi="Calibri" w:cs="Calibri"/>
+          <w:sz w:val="21"/>
+        </w:rPr>
+      </w:pPr>
+      <w:hyperlink r:id="rId15" w:history="1">
+        <w:r>
+          <w:rPr>
+            <w:rStyle w:val="Hyperlink"/>
+            <w:rFonts w:ascii="Calibri" w:hAnsi="Calibri" w:cs="Calibri"/>
+            <w:sz w:val="21"/>
+          </w:rPr>
+          <w:t>https://www.cdc.gov/nchs/pressroom/sosmap/suicide-mortality/suicide.htm</w:t>
+        </w:r>
+      </w:hyperlink>
+    </w:p>
+    <w:p>
+      <w:pPr>
+        <w:rPr>
+          <w:rFonts w:ascii="Calibri" w:hAnsi="Calibri" w:cs="Calibri"/>
+          <w:b/>
+          <w:bCs/>
+          <w:color w:val="575757"/>
+          <w:sz w:val="16"/>
+          <w:szCs w:val="16"/>
+        </w:rPr>
+      </w:pPr>
+    </w:p>
+    <w:p>
+      <w:pPr>
+        <w:rPr>
+          <w:rFonts w:ascii="Calibri" w:hAnsi="Calibri" w:cs="Calibri"/>
+          <w:b/>
+          <w:bCs/>
+          <w:color w:val="575757"/>
+          <w:sz w:val="16"/>
+          <w:szCs w:val="16"/>
+        </w:rPr>
+      </w:pPr>
+    </w:p>
+    <w:p>
+      <w:pPr>
+        <w:rPr>
+          <w:rFonts w:ascii="Calibri" w:hAnsi="Calibri" w:cs="Calibri"/>
+        </w:rPr>
+      </w:pPr>
+      <w:r>
+        <w:rPr>
+          <w:rFonts w:ascii="Calibri" w:hAnsi="Calibri" w:cs="Calibri"/>
+        </w:rPr>
+        <w:t>DP_LIVE_21032019024128590.csv:</w:t>
+      </w:r>
+    </w:p>
+    <w:p>
+      <w:pPr>
+        <w:rPr>
+          <w:rFonts w:ascii="Calibri" w:hAnsi="Calibri" w:cs="Calibri"/>
+        </w:rPr>
+      </w:pPr>
+      <w:r>
+        <w:rPr>
+          <w:rFonts w:ascii="Calibri" w:hAnsi="Calibri" w:cs="Calibri"/>
+        </w:rPr>
+        <w:t>Organisation for Economic Co-operation and Development</w:t>
+      </w:r>
+      <w:r>
+        <w:rPr>
+          <w:rFonts w:ascii="Calibri" w:hAnsi="Calibri" w:cs="Calibri"/>
+        </w:rPr>
+        <w:t xml:space="preserve"> </w:t>
+      </w:r>
+      <w:r>
+        <w:rPr>
+          <w:rFonts w:ascii="Calibri" w:hAnsi="Calibri" w:cs="Calibri"/>
+        </w:rPr>
+        <w:t>(</w:t>
+      </w:r>
+      <w:r>
+        <w:rPr>
+          <w:rFonts w:ascii="Calibri" w:hAnsi="Calibri" w:cs="Calibri"/>
+          <w:b/>
+        </w:rPr>
+        <w:t>OECD</w:t>
+      </w:r>
+      <w:r>
+        <w:rPr>
+          <w:rFonts w:ascii="Calibri" w:hAnsi="Calibri" w:cs="Calibri"/>
+        </w:rPr>
+        <w:t>)</w:t>
+      </w:r>
+    </w:p>
+    <w:p>
+      <w:pPr>
+        <w:rPr>
+          <w:rFonts w:ascii="Calibri" w:hAnsi="Calibri" w:cs="Calibri"/>
+          <w:sz w:val="21"/>
+        </w:rPr>
+      </w:pPr>
+      <w:r>
+        <w:rPr>
+          <w:rFonts w:ascii="Calibri" w:hAnsi="Calibri" w:cs="Calibri"/>
+          <w:sz w:val="21"/>
+        </w:rPr>
+        <w:tab/>
+        <w:t>OECD (2019), Suicide rates (indicator). doi: 10.1787/a82f3459-en (Accessed on 29 March 2019)</w:t>
+      </w:r>
+    </w:p>
+    <w:p>
+      <w:pPr>
+        <w:ind w:firstLine="720"/>
+        <w:rPr>
+          <w:rFonts w:ascii="Calibri" w:hAnsi="Calibri" w:cs="Calibri"/>
+          <w:sz w:val="22"/>
+        </w:rPr>
+      </w:pPr>
+      <w:hyperlink r:id="rId16" w:history="1">
         <w:r>
           <w:rPr>
             <w:rStyle w:val="Hyperlink"/>
             <w:rFonts w:ascii="Calibri" w:hAnsi="Calibri" w:cs="Calibri"/>
             <w:sz w:val="22"/>
           </w:rPr>
-          <w:t>d</w:t>
-        </w:r>
-        <w:r>
-          <w:rPr>
-            <w:rStyle w:val="Hyperlink"/>
-            <w:rFonts w:ascii="Calibri" w:hAnsi="Calibri" w:cs="Calibri"/>
-            <w:sz w:val="22"/>
-          </w:rPr>
-          <w:t>e-rates.htm</w:t>
+          <w:t>https://data.oecd.org/healthstat/suicide-rates.htm</w:t>
         </w:r>
       </w:hyperlink>
     </w:p>

</xml_diff>